<commit_message>
Reference, a nějaké drobnosti
</commit_message>
<xml_diff>
--- a/2022HMBuildingP2B.docx
+++ b/2022HMBuildingP2B.docx
@@ -12,6 +12,7 @@
           <w:numId w:val="0"/>
         </w:numPr>
         <w:spacing w:before="120" w:after="120"/>
+        <w:ind w:left="0" w:hanging="0"/>
         <w:outlineLvl w:val="1"/>
         <w:rPr/>
       </w:pPr>
@@ -118,14 +119,14 @@
           <w:numId w:val="1"/>
         </w:numPr>
         <w:rPr>
-          <w:rFonts w:asciiTheme="minorHAnsi" w:cstheme="minorBidi" w:eastAsiaTheme="minorHAnsi" w:hAnsiTheme="minorHAnsi"/>
+          <w:rFonts w:ascii="Calibri" w:hAnsi="Calibri" w:eastAsia="Calibri" w:cs="Arial" w:asciiTheme="minorHAnsi" w:cstheme="minorBidi" w:eastAsiaTheme="minorHAnsi" w:hAnsiTheme="minorHAnsi"/>
           <w:color w:val="000000"/>
           <w:shd w:fill="00A933" w:val="clear"/>
         </w:rPr>
       </w:pPr>
       <w:r>
         <w:rPr>
-          <w:rFonts w:asciiTheme="minorHAnsi" w:cstheme="minorBidi" w:eastAsiaTheme="minorHAnsi" w:hAnsiTheme="minorHAnsi"/>
+          <w:rFonts w:eastAsia="Calibri" w:cs="Arial" w:cstheme="minorBidi" w:eastAsiaTheme="minorHAnsi"/>
           <w:color w:val="000000"/>
           <w:shd w:fill="00A933" w:val="clear"/>
         </w:rPr>
@@ -145,7 +146,7 @@
       </w:pPr>
       <w:r>
         <w:rPr>
-          <w:rFonts w:asciiTheme="minorHAnsi" w:cstheme="minorBidi" w:eastAsiaTheme="minorHAnsi" w:hAnsiTheme="minorHAnsi"/>
+          <w:rFonts w:eastAsia="Calibri" w:cs="Arial" w:cstheme="minorBidi" w:eastAsiaTheme="minorHAnsi"/>
           <w:shd w:fill="00A933" w:val="clear"/>
         </w:rPr>
         <w:t>Namísto &lt;div&gt; lépe strukturovat obsah stránky třeba do &lt;section&gt;, viz HTML5 elementy.</w:t>
@@ -183,13 +184,13 @@
           <w:numId w:val="1"/>
         </w:numPr>
         <w:rPr>
-          <w:rFonts w:asciiTheme="minorHAnsi" w:cstheme="minorBidi" w:eastAsiaTheme="minorHAnsi" w:hAnsiTheme="minorHAnsi"/>
-          <w:shd w:fill="00A933" w:val="clear"/>
-        </w:rPr>
-      </w:pPr>
-      <w:r>
-        <w:rPr>
-          <w:rFonts w:asciiTheme="minorHAnsi" w:cstheme="minorBidi" w:eastAsiaTheme="minorHAnsi" w:hAnsiTheme="minorHAnsi"/>
+          <w:rFonts w:ascii="Calibri" w:hAnsi="Calibri" w:eastAsia="Calibri" w:cs="Arial" w:asciiTheme="minorHAnsi" w:cstheme="minorBidi" w:eastAsiaTheme="minorHAnsi" w:hAnsiTheme="minorHAnsi"/>
+          <w:shd w:fill="00A933" w:val="clear"/>
+        </w:rPr>
+      </w:pPr>
+      <w:r>
+        <w:rPr>
+          <w:rFonts w:eastAsia="Calibri" w:cs="Arial" w:cstheme="minorBidi" w:eastAsiaTheme="minorHAnsi"/>
           <w:shd w:fill="00A933" w:val="clear"/>
         </w:rPr>
         <w:t>Pokud chcete veškeré nadpisy tučně, změňte jim v CSS řez. Nevkládejte do nich &lt;b&gt;.</w:t>
@@ -202,10 +203,15 @@
           <w:ilvl w:val="0"/>
           <w:numId w:val="1"/>
         </w:numPr>
-        <w:rPr/>
-      </w:pPr>
-      <w:r>
-        <w:rPr/>
+        <w:rPr>
+          <w:rFonts w:asciiTheme="minorHAnsi" w:cstheme="minorBidi" w:eastAsiaTheme="minorHAnsi" w:hAnsiTheme="minorHAnsi"/>
+          <w:shd w:fill="00A933" w:val="clear"/>
+        </w:rPr>
+      </w:pPr>
+      <w:r>
+        <w:rPr>
+          <w:shd w:fill="00A933" w:val="clear"/>
+        </w:rPr>
         <w:t>Chybí tabletová verze webu, resp. dynamičtější přechod mezi mobilem a desktop.</w:t>
       </w:r>
     </w:p>
@@ -216,10 +222,16 @@
           <w:ilvl w:val="0"/>
           <w:numId w:val="1"/>
         </w:numPr>
-        <w:rPr/>
-      </w:pPr>
-      <w:r>
-        <w:rPr/>
+        <w:rPr>
+          <w:rFonts w:asciiTheme="minorHAnsi" w:cstheme="minorBidi" w:eastAsiaTheme="minorHAnsi" w:hAnsiTheme="minorHAnsi"/>
+          <w:shd w:fill="00A933" w:val="clear"/>
+        </w:rPr>
+      </w:pPr>
+      <w:r>
+        <w:rPr>
+          <w:rFonts w:asciiTheme="minorHAnsi" w:cstheme="minorBidi" w:eastAsiaTheme="minorHAnsi" w:hAnsiTheme="minorHAnsi"/>
+          <w:shd w:fill="00A933" w:val="clear"/>
+        </w:rPr>
         <w:t>Reference v reference.html jsou pro desktop takřka nepoužitelné</w:t>
       </w:r>
     </w:p>
@@ -231,7 +243,7 @@
           <w:numId w:val="1"/>
         </w:numPr>
         <w:rPr>
-          <w:rFonts w:cstheme="minorHAnsi"/>
+          <w:rFonts w:cs="Calibri" w:cstheme="minorHAnsi"/>
           <w:shd w:fill="00A933" w:val="clear"/>
         </w:rPr>
       </w:pPr>
@@ -251,7 +263,7 @@
           <w:numId w:val="1"/>
         </w:numPr>
         <w:rPr>
-          <w:rFonts w:cstheme="minorHAnsi"/>
+          <w:rFonts w:cs="Calibri" w:cstheme="minorHAnsi"/>
           <w:shd w:fill="00A933" w:val="clear"/>
         </w:rPr>
       </w:pPr>
@@ -271,13 +283,13 @@
           <w:numId w:val="1"/>
         </w:numPr>
         <w:rPr>
-          <w:rFonts w:asciiTheme="minorHAnsi" w:cstheme="minorBidi" w:eastAsiaTheme="minorHAnsi" w:hAnsiTheme="minorHAnsi"/>
-          <w:shd w:fill="00A933" w:val="clear"/>
-        </w:rPr>
-      </w:pPr>
-      <w:r>
-        <w:rPr>
-          <w:rFonts w:asciiTheme="minorHAnsi" w:cstheme="minorBidi" w:eastAsiaTheme="minorHAnsi" w:hAnsiTheme="minorHAnsi"/>
+          <w:rFonts w:ascii="Calibri" w:hAnsi="Calibri" w:eastAsia="Calibri" w:cs="Arial" w:asciiTheme="minorHAnsi" w:cstheme="minorBidi" w:eastAsiaTheme="minorHAnsi" w:hAnsiTheme="minorHAnsi"/>
+          <w:shd w:fill="00A933" w:val="clear"/>
+        </w:rPr>
+      </w:pPr>
+      <w:r>
+        <w:rPr>
+          <w:rFonts w:eastAsia="Calibri" w:cs="Arial" w:cstheme="minorBidi" w:eastAsiaTheme="minorHAnsi"/>
           <w:shd w:fill="00A933" w:val="clear"/>
         </w:rPr>
         <w:t>Vlastnost font-size a font-family nastavujeme selektoru html {}, ne body {} a už vůbec ne pro element &lt;p&gt;</w:t>
@@ -298,7 +310,13 @@
         <w:rPr>
           <w:shd w:fill="00A933" w:val="clear"/>
         </w:rPr>
-        <w:t>Nepřiřazovat vlastnosti CSS konkrétním HTML selektorům (např. &lt;article&gt;) – volte třídy.</w:t>
+        <w:t xml:space="preserve">Nepřiřazovat vlastnosti CSS konkrétním HTML selektorům (např. &lt;article&gt;) – volte </w:t>
+      </w:r>
+      <w:r>
+        <w:rPr>
+          <w:shd w:fill="00A933" w:val="clear"/>
+        </w:rPr>
+        <w:t>třídy.</w:t>
       </w:r>
     </w:p>
     <w:p>
@@ -327,12 +345,12 @@
           <w:numId w:val="1"/>
         </w:numPr>
         <w:rPr>
-          <w:shd w:fill="auto" w:val="clear"/>
-        </w:rPr>
-      </w:pPr>
-      <w:r>
-        <w:rPr>
-          <w:shd w:fill="auto" w:val="clear"/>
+          <w:shd w:fill="00A933" w:val="clear"/>
+        </w:rPr>
+      </w:pPr>
+      <w:r>
+        <w:rPr>
+          <w:shd w:fill="00A933" w:val="clear"/>
         </w:rPr>
         <w:t>Web by měl i proporcemi odpovídat grafickému návrhu, tedy nijak výrazně se lišit.</w:t>
       </w:r>

</xml_diff>